<commit_message>
added latest version 3 war file
</commit_message>
<xml_diff>
--- a/Version2/CCDA_Scorecard_Local_Installation_Version 2.docx
+++ b/Version2/CCDA_Scorecard_Local_Installation_Version 2.docx
@@ -16,17 +16,7 @@
           <w:sz w:val="28"/>
           <w:szCs w:val="28"/>
         </w:rPr>
-        <w:t>Introd</w:t>
-      </w:r>
-      <w:bookmarkStart w:id="0" w:name="_GoBack"/>
-      <w:bookmarkEnd w:id="0"/>
-      <w:r>
-        <w:rPr>
-          <w:b/>
-          <w:sz w:val="28"/>
-          <w:szCs w:val="28"/>
-        </w:rPr>
-        <w:t xml:space="preserve">uction to Access Scorecard in your </w:t>
+        <w:t xml:space="preserve">Introduction to Access Scorecard in your </w:t>
       </w:r>
       <w:r>
         <w:rPr>
@@ -248,9 +238,11 @@
       <w:r>
         <w:t xml:space="preserve"> Delete </w:t>
       </w:r>
+      <w:proofErr w:type="spellStart"/>
       <w:r>
         <w:t>org.sitenv.service.ccda.smartscorecard.repositories.postgres</w:t>
       </w:r>
+      <w:proofErr w:type="spellEnd"/>
       <w:r>
         <w:t xml:space="preserve"> package. </w:t>
       </w:r>
@@ -277,9 +269,11 @@
       <w:r>
         <w:t xml:space="preserve">.java under </w:t>
       </w:r>
+      <w:proofErr w:type="spellStart"/>
       <w:r>
         <w:t>org.sitenv.service.ccda.smartscorecard.processor</w:t>
       </w:r>
+      <w:proofErr w:type="spellEnd"/>
       <w:r>
         <w:t xml:space="preserve"> package.</w:t>
       </w:r>
@@ -323,9 +317,11 @@
       <w:r>
         <w:t xml:space="preserve"> Delete package </w:t>
       </w:r>
+      <w:proofErr w:type="spellStart"/>
       <w:r>
         <w:t>org.sitenv.service.ccda.smartscorecard.entities.postgres</w:t>
       </w:r>
+      <w:proofErr w:type="spellEnd"/>
       <w:r>
         <w:t>.</w:t>
       </w:r>
@@ -352,9 +348,11 @@
       <w:r>
         <w:t xml:space="preserve">.java under </w:t>
       </w:r>
+      <w:proofErr w:type="spellStart"/>
       <w:r>
         <w:t>org.sitenv.service.ccda.smartscorecard.cofiguration</w:t>
       </w:r>
+      <w:proofErr w:type="spellEnd"/>
       <w:r>
         <w:t xml:space="preserve"> package.</w:t>
       </w:r>
@@ -378,8 +376,13 @@
       <w:r>
         <w:t>“</w:t>
       </w:r>
-      <w:r>
-        <w:t>PersistanceConfigurationPostGres.class”</w:t>
+      <w:proofErr w:type="spellStart"/>
+      <w:r>
+        <w:t>PersistanceConfigurationPostGres.class</w:t>
+      </w:r>
+      <w:proofErr w:type="spellEnd"/>
+      <w:r>
+        <w:t>”</w:t>
       </w:r>
       <w:r>
         <w:t xml:space="preserve"> in line number 12.</w:t>
@@ -396,7 +399,25 @@
         <w:t xml:space="preserve">:  Commented below mentioned code snippet in SaveReportController.java to remove </w:t>
       </w:r>
       <w:r>
-        <w:t>certification and score card statistics inforamtion from save resuts to PDF document functonality.</w:t>
+        <w:t xml:space="preserve">certification and score card statistics </w:t>
+      </w:r>
+      <w:r>
+        <w:t>information</w:t>
+      </w:r>
+      <w:r>
+        <w:t xml:space="preserve"> from save </w:t>
+      </w:r>
+      <w:r>
+        <w:t>results</w:t>
+      </w:r>
+      <w:r>
+        <w:t xml:space="preserve"> to PDF document </w:t>
+      </w:r>
+      <w:r>
+        <w:t>functionality</w:t>
+      </w:r>
+      <w:r>
+        <w:t>.</w:t>
       </w:r>
     </w:p>
     <w:p>
@@ -480,7 +501,21 @@
         <w:t>Step 10</w:t>
       </w:r>
       <w:r>
-        <w:t>: Commented below mentioned sections in topLevelResults.html to remove certification results inforamtion and score card statistics inforamtion.</w:t>
+        <w:t xml:space="preserve">: Commented below mentioned sections in topLevelResults.html to remove certification results </w:t>
+      </w:r>
+      <w:r>
+        <w:t>information</w:t>
+      </w:r>
+      <w:r>
+        <w:t xml:space="preserve"> and score card statistics </w:t>
+      </w:r>
+      <w:r>
+        <w:t>information</w:t>
+      </w:r>
+      <w:bookmarkStart w:id="0" w:name="_GoBack"/>
+      <w:bookmarkEnd w:id="0"/>
+      <w:r>
+        <w:t>.</w:t>
       </w:r>
     </w:p>
     <w:p>
@@ -599,7 +634,6 @@
         <w:rPr>
           <w:b/>
         </w:rPr>
-        <w:lastRenderedPageBreak/>
         <w:t>St</w:t>
       </w:r>
       <w:r>

</xml_diff>